<commit_message>
Website is fully implemented in all languages, except for images and responsive
</commit_message>
<xml_diff>
--- a/Resources/Rubro copy.docx
+++ b/Resources/Rubro copy.docx
@@ -1069,7 +1069,23 @@
           <w:i/>
           <w:lang w:val="es-ES"/>
         </w:rPr>
-        <w:t xml:space="preserve">átex. La empresa ofrece  todo </w:t>
+        <w:t xml:space="preserve">átex. </w:t>
+      </w:r>
+    </w:p>
+    <w:p>
+      <w:pPr>
+        <w:jc w:val="both"/>
+        <w:rPr>
+          <w:i/>
+          <w:lang w:val="es-ES"/>
+        </w:rPr>
+      </w:pPr>
+      <w:r>
+        <w:rPr>
+          <w:i/>
+          <w:lang w:val="es-ES"/>
+        </w:rPr>
+        <w:t xml:space="preserve">La empresa ofrece  todo </w:t>
       </w:r>
       <w:r>
         <w:rPr>
@@ -2236,151 +2252,159 @@
           <w:lang w:val="en-US"/>
         </w:rPr>
       </w:pPr>
+    </w:p>
+    <w:p>
+      <w:pPr>
+        <w:jc w:val="both"/>
+        <w:rPr>
+          <w:lang w:val="en-US"/>
+        </w:rPr>
+      </w:pPr>
+    </w:p>
+    <w:p>
+      <w:pPr>
+        <w:jc w:val="both"/>
+        <w:rPr>
+          <w:lang w:val="es-ES"/>
+        </w:rPr>
+      </w:pPr>
+      <w:r>
+        <w:rPr>
+          <w:lang w:val="es-ES"/>
+        </w:rPr>
+        <w:t>Negoci</w:t>
+      </w:r>
+      <w:r>
+        <w:rPr>
+          <w:lang w:val="es-ES"/>
+        </w:rPr>
+        <w:t>ar con Rubro:</w:t>
+      </w:r>
+    </w:p>
+    <w:p>
+      <w:pPr>
+        <w:jc w:val="both"/>
+        <w:rPr>
+          <w:i/>
+          <w:lang w:val="es-ES"/>
+        </w:rPr>
+      </w:pPr>
+    </w:p>
+    <w:p>
+      <w:pPr>
+        <w:jc w:val="both"/>
+        <w:rPr>
+          <w:b/>
+          <w:i/>
+          <w:lang w:val="es-ES"/>
+        </w:rPr>
+      </w:pPr>
+      <w:r>
+        <w:rPr>
+          <w:b/>
+          <w:i/>
+          <w:lang w:val="es-ES"/>
+        </w:rPr>
+        <w:t>Ventajas para el Consumidor y para el Vendedor</w:t>
+      </w:r>
+    </w:p>
+    <w:p>
+      <w:pPr>
+        <w:jc w:val="both"/>
+        <w:rPr>
+          <w:b/>
+          <w:i/>
+          <w:lang w:val="es-ES"/>
+        </w:rPr>
+      </w:pPr>
+    </w:p>
+    <w:p>
+      <w:pPr>
+        <w:jc w:val="both"/>
+        <w:rPr>
+          <w:i/>
+          <w:lang w:val="es-ES"/>
+        </w:rPr>
+      </w:pPr>
+      <w:r>
+        <w:rPr>
+          <w:i/>
+          <w:lang w:val="es-ES"/>
+        </w:rPr>
+        <w:t xml:space="preserve">Precios de venta justos, contratos que tendrán el honor y la diligencia extrema y se preocuparán de la calidad de las especificaciones y fechas de entrega. </w:t>
+      </w:r>
+    </w:p>
+    <w:p>
+      <w:pPr>
+        <w:jc w:val="both"/>
+        <w:rPr>
+          <w:i/>
+          <w:lang w:val="es-ES"/>
+        </w:rPr>
+      </w:pPr>
+    </w:p>
+    <w:p>
+      <w:pPr>
+        <w:jc w:val="both"/>
+        <w:rPr>
+          <w:i/>
+          <w:lang w:val="es-ES"/>
+        </w:rPr>
+      </w:pPr>
+      <w:r>
+        <w:rPr>
+          <w:i/>
+          <w:lang w:val="es-ES"/>
+        </w:rPr>
+        <w:t>Conocimiento profundo y profesional del mercado: trabajando con una empresa cuyos directores acumulan la enorme experiencia en el mundo del Comercio de Caucho y del Látex, por lo tanto saben y entienden perfectamente los detalles del proceso del mismo a nivel internacional, incluyendo: El proceso de producción, embalaje, logística internacional, seguro internacional marítimo, seguro de créditos, medio</w:t>
+      </w:r>
+      <w:r>
+        <w:rPr>
+          <w:i/>
+          <w:lang w:val="es-ES"/>
+        </w:rPr>
+        <w:t>s</w:t>
+      </w:r>
+      <w:r>
+        <w:rPr>
+          <w:i/>
+          <w:lang w:val="es-ES"/>
+        </w:rPr>
+        <w:t xml:space="preserve"> internacional</w:t>
+      </w:r>
+      <w:r>
+        <w:rPr>
+          <w:i/>
+          <w:lang w:val="es-ES"/>
+        </w:rPr>
+        <w:t>es</w:t>
+      </w:r>
+      <w:r>
+        <w:rPr>
+          <w:i/>
+          <w:lang w:val="es-ES"/>
+        </w:rPr>
+        <w:t xml:space="preserve"> de pago, financiación, formalidades de aduana de exportación - importación, mecanismos de fijación de precios: Spot y Futuros y la cobertura de precios …</w:t>
+      </w:r>
+    </w:p>
+    <w:p>
+      <w:pPr>
+        <w:jc w:val="both"/>
+        <w:rPr>
+          <w:i/>
+          <w:lang w:val="es-ES"/>
+        </w:rPr>
+      </w:pPr>
+    </w:p>
+    <w:p>
+      <w:pPr>
+        <w:jc w:val="both"/>
+        <w:rPr>
+          <w:i/>
+          <w:lang w:val="es-ES"/>
+        </w:rPr>
+      </w:pPr>
       <w:bookmarkStart w:id="0" w:name="_GoBack"/>
-      <w:bookmarkEnd w:id="0"/>
-    </w:p>
-    <w:p>
-      <w:pPr>
-        <w:jc w:val="both"/>
-        <w:rPr>
-          <w:lang w:val="en-US"/>
-        </w:rPr>
-      </w:pPr>
-    </w:p>
-    <w:p>
-      <w:pPr>
-        <w:jc w:val="both"/>
-        <w:rPr>
-          <w:lang w:val="es-ES"/>
-        </w:rPr>
-      </w:pPr>
-      <w:r>
-        <w:rPr>
-          <w:lang w:val="es-ES"/>
-        </w:rPr>
-        <w:t>Negoci</w:t>
-      </w:r>
-      <w:r>
-        <w:rPr>
-          <w:lang w:val="es-ES"/>
-        </w:rPr>
-        <w:t>ar con Rubro:</w:t>
-      </w:r>
-    </w:p>
-    <w:p>
-      <w:pPr>
-        <w:jc w:val="both"/>
-        <w:rPr>
-          <w:i/>
-          <w:lang w:val="es-ES"/>
-        </w:rPr>
-      </w:pPr>
-    </w:p>
-    <w:p>
-      <w:pPr>
-        <w:jc w:val="both"/>
-        <w:rPr>
-          <w:b/>
-          <w:i/>
-          <w:lang w:val="es-ES"/>
-        </w:rPr>
-      </w:pPr>
-      <w:r>
-        <w:rPr>
-          <w:b/>
-          <w:i/>
-          <w:lang w:val="es-ES"/>
-        </w:rPr>
-        <w:t>Ventajas para el Consumidor y para el Vendedor</w:t>
-      </w:r>
-    </w:p>
-    <w:p>
-      <w:pPr>
-        <w:jc w:val="both"/>
-        <w:rPr>
-          <w:b/>
-          <w:i/>
-          <w:lang w:val="es-ES"/>
-        </w:rPr>
-      </w:pPr>
-    </w:p>
-    <w:p>
-      <w:pPr>
-        <w:jc w:val="both"/>
-        <w:rPr>
-          <w:i/>
-          <w:lang w:val="es-ES"/>
-        </w:rPr>
-      </w:pPr>
-      <w:r>
-        <w:rPr>
-          <w:i/>
-          <w:lang w:val="es-ES"/>
-        </w:rPr>
-        <w:t xml:space="preserve">Precios de venta justos, contratos que tendrán el honor y la diligencia extrema y se preocuparán de la calidad de las especificaciones y fechas de entrega. </w:t>
-      </w:r>
-    </w:p>
-    <w:p>
-      <w:pPr>
-        <w:jc w:val="both"/>
-        <w:rPr>
-          <w:i/>
-          <w:lang w:val="es-ES"/>
-        </w:rPr>
-      </w:pPr>
-      <w:r>
-        <w:rPr>
-          <w:i/>
-          <w:lang w:val="es-ES"/>
-        </w:rPr>
-        <w:t>Conocimiento profundo y profesional del mercado: trabajando con una empresa cuyos directores acumulan la enorme experiencia en el mundo del Comercio de Caucho y del Látex, por lo tanto saben y entienden perfectamente los detalles del proceso del mismo a nivel internacional, incluyendo: El proceso de producción, embalaje, logística internacional, seguro internacional marítimo, seguro de créditos, medio</w:t>
-      </w:r>
-      <w:r>
-        <w:rPr>
-          <w:i/>
-          <w:lang w:val="es-ES"/>
-        </w:rPr>
-        <w:t>s</w:t>
-      </w:r>
-      <w:r>
-        <w:rPr>
-          <w:i/>
-          <w:lang w:val="es-ES"/>
-        </w:rPr>
-        <w:t xml:space="preserve"> internacional</w:t>
-      </w:r>
-      <w:r>
-        <w:rPr>
-          <w:i/>
-          <w:lang w:val="es-ES"/>
-        </w:rPr>
-        <w:t>es</w:t>
-      </w:r>
-      <w:r>
-        <w:rPr>
-          <w:i/>
-          <w:lang w:val="es-ES"/>
-        </w:rPr>
-        <w:t xml:space="preserve"> de pago, financiación, formalidades de aduana de exportación - importación, mecanismos de fijación de precios: Spot y Futuros y la cobertura de precios …</w:t>
-      </w:r>
-    </w:p>
-    <w:p>
-      <w:pPr>
-        <w:jc w:val="both"/>
-        <w:rPr>
-          <w:i/>
-          <w:lang w:val="es-ES"/>
-        </w:rPr>
-      </w:pPr>
-    </w:p>
-    <w:p>
-      <w:pPr>
-        <w:jc w:val="both"/>
-        <w:rPr>
-          <w:i/>
-          <w:lang w:val="es-ES"/>
-        </w:rPr>
-      </w:pPr>
       <w:r>
         <w:rPr>
           <w:i/>
@@ -2417,155 +2441,155 @@
         <w:t>, precios oficiales e información sobre los aspectos claves del comercio.</w:t>
       </w:r>
     </w:p>
-    <w:p>
-      <w:pPr>
-        <w:jc w:val="both"/>
-        <w:rPr>
-          <w:lang w:val="es-ES"/>
-        </w:rPr>
-      </w:pPr>
-    </w:p>
-    <w:p>
-      <w:pPr>
-        <w:jc w:val="both"/>
-        <w:rPr>
-          <w:lang w:val="es-ES"/>
-        </w:rPr>
-      </w:pPr>
-    </w:p>
-    <w:p>
-      <w:pPr>
-        <w:jc w:val="both"/>
-        <w:rPr>
-          <w:lang w:val="es-ES"/>
-        </w:rPr>
-      </w:pPr>
-    </w:p>
-    <w:p>
-      <w:pPr>
-        <w:jc w:val="both"/>
-        <w:rPr>
-          <w:lang w:val="es-ES"/>
-        </w:rPr>
-      </w:pPr>
-    </w:p>
-    <w:p>
-      <w:pPr>
-        <w:jc w:val="both"/>
-        <w:rPr>
-          <w:lang w:val="es-ES"/>
-        </w:rPr>
-      </w:pPr>
-    </w:p>
-    <w:p>
-      <w:pPr>
-        <w:jc w:val="both"/>
-        <w:rPr>
-          <w:lang w:val="es-ES"/>
-        </w:rPr>
-      </w:pPr>
-    </w:p>
-    <w:p>
-      <w:pPr>
-        <w:jc w:val="both"/>
-        <w:rPr>
-          <w:lang w:val="es-ES"/>
-        </w:rPr>
-      </w:pPr>
-    </w:p>
-    <w:p>
-      <w:pPr>
-        <w:jc w:val="both"/>
-        <w:rPr>
-          <w:lang w:val="es-ES"/>
-        </w:rPr>
-      </w:pPr>
-    </w:p>
-    <w:p>
-      <w:pPr>
-        <w:jc w:val="both"/>
-        <w:rPr>
-          <w:lang w:val="es-ES"/>
-        </w:rPr>
-      </w:pPr>
-    </w:p>
-    <w:p>
-      <w:pPr>
-        <w:jc w:val="both"/>
-        <w:rPr>
-          <w:lang w:val="es-ES"/>
-        </w:rPr>
-      </w:pPr>
-    </w:p>
-    <w:p>
-      <w:pPr>
-        <w:rPr>
-          <w:lang w:val="es-ES"/>
-        </w:rPr>
-      </w:pPr>
-    </w:p>
-    <w:p>
-      <w:pPr>
-        <w:rPr>
-          <w:lang w:val="es-ES"/>
-        </w:rPr>
-      </w:pPr>
-    </w:p>
-    <w:p>
-      <w:pPr>
-        <w:rPr>
-          <w:lang w:val="es-ES"/>
-        </w:rPr>
-      </w:pPr>
-    </w:p>
-    <w:p>
-      <w:pPr>
-        <w:rPr>
-          <w:lang w:val="es-ES"/>
-        </w:rPr>
-      </w:pPr>
-    </w:p>
-    <w:p>
-      <w:pPr>
-        <w:rPr>
-          <w:lang w:val="es-ES"/>
-        </w:rPr>
-      </w:pPr>
-    </w:p>
-    <w:p>
-      <w:pPr>
-        <w:rPr>
-          <w:lang w:val="es-ES"/>
-        </w:rPr>
-      </w:pPr>
-    </w:p>
-    <w:p>
-      <w:pPr>
-        <w:rPr>
-          <w:lang w:val="es-ES"/>
-        </w:rPr>
-      </w:pPr>
-    </w:p>
-    <w:p>
-      <w:pPr>
-        <w:rPr>
-          <w:lang w:val="es-ES"/>
-        </w:rPr>
-      </w:pPr>
-    </w:p>
-    <w:p>
-      <w:pPr>
-        <w:rPr>
-          <w:b/>
-          <w:lang w:val="es-ES"/>
-        </w:rPr>
-      </w:pPr>
-      <w:r>
-        <w:rPr>
-          <w:b/>
-          <w:lang w:val="es-ES"/>
-        </w:rPr>
-        <w:lastRenderedPageBreak/>
+    <w:bookmarkEnd w:id="0"/>
+    <w:p>
+      <w:pPr>
+        <w:jc w:val="both"/>
+        <w:rPr>
+          <w:lang w:val="es-ES"/>
+        </w:rPr>
+      </w:pPr>
+    </w:p>
+    <w:p>
+      <w:pPr>
+        <w:jc w:val="both"/>
+        <w:rPr>
+          <w:lang w:val="es-ES"/>
+        </w:rPr>
+      </w:pPr>
+    </w:p>
+    <w:p>
+      <w:pPr>
+        <w:jc w:val="both"/>
+        <w:rPr>
+          <w:lang w:val="es-ES"/>
+        </w:rPr>
+      </w:pPr>
+    </w:p>
+    <w:p>
+      <w:pPr>
+        <w:jc w:val="both"/>
+        <w:rPr>
+          <w:lang w:val="es-ES"/>
+        </w:rPr>
+      </w:pPr>
+    </w:p>
+    <w:p>
+      <w:pPr>
+        <w:jc w:val="both"/>
+        <w:rPr>
+          <w:lang w:val="es-ES"/>
+        </w:rPr>
+      </w:pPr>
+    </w:p>
+    <w:p>
+      <w:pPr>
+        <w:jc w:val="both"/>
+        <w:rPr>
+          <w:lang w:val="es-ES"/>
+        </w:rPr>
+      </w:pPr>
+    </w:p>
+    <w:p>
+      <w:pPr>
+        <w:jc w:val="both"/>
+        <w:rPr>
+          <w:lang w:val="es-ES"/>
+        </w:rPr>
+      </w:pPr>
+    </w:p>
+    <w:p>
+      <w:pPr>
+        <w:jc w:val="both"/>
+        <w:rPr>
+          <w:lang w:val="es-ES"/>
+        </w:rPr>
+      </w:pPr>
+    </w:p>
+    <w:p>
+      <w:pPr>
+        <w:jc w:val="both"/>
+        <w:rPr>
+          <w:lang w:val="es-ES"/>
+        </w:rPr>
+      </w:pPr>
+    </w:p>
+    <w:p>
+      <w:pPr>
+        <w:jc w:val="both"/>
+        <w:rPr>
+          <w:lang w:val="es-ES"/>
+        </w:rPr>
+      </w:pPr>
+    </w:p>
+    <w:p>
+      <w:pPr>
+        <w:rPr>
+          <w:lang w:val="es-ES"/>
+        </w:rPr>
+      </w:pPr>
+    </w:p>
+    <w:p>
+      <w:pPr>
+        <w:rPr>
+          <w:lang w:val="es-ES"/>
+        </w:rPr>
+      </w:pPr>
+    </w:p>
+    <w:p>
+      <w:pPr>
+        <w:rPr>
+          <w:lang w:val="es-ES"/>
+        </w:rPr>
+      </w:pPr>
+    </w:p>
+    <w:p>
+      <w:pPr>
+        <w:rPr>
+          <w:lang w:val="es-ES"/>
+        </w:rPr>
+      </w:pPr>
+    </w:p>
+    <w:p>
+      <w:pPr>
+        <w:rPr>
+          <w:lang w:val="es-ES"/>
+        </w:rPr>
+      </w:pPr>
+    </w:p>
+    <w:p>
+      <w:pPr>
+        <w:rPr>
+          <w:lang w:val="es-ES"/>
+        </w:rPr>
+      </w:pPr>
+    </w:p>
+    <w:p>
+      <w:pPr>
+        <w:rPr>
+          <w:lang w:val="es-ES"/>
+        </w:rPr>
+      </w:pPr>
+    </w:p>
+    <w:p>
+      <w:pPr>
+        <w:rPr>
+          <w:lang w:val="es-ES"/>
+        </w:rPr>
+      </w:pPr>
+    </w:p>
+    <w:p>
+      <w:pPr>
+        <w:rPr>
+          <w:b/>
+          <w:lang w:val="es-ES"/>
+        </w:rPr>
+      </w:pPr>
+      <w:r>
+        <w:rPr>
+          <w:b/>
+          <w:lang w:val="es-ES"/>
+        </w:rPr>
         <w:t>MISSÃO</w:t>
       </w:r>
     </w:p>
@@ -3315,6 +3339,7 @@
         <w:rPr>
           <w:lang w:val="es-ES"/>
         </w:rPr>
+        <w:lastRenderedPageBreak/>
         <w:t>Que são conhecidos por serem Agentes de V</w:t>
       </w:r>
       <w:r>
@@ -3358,7 +3383,6 @@
         <w:rPr>
           <w:lang w:val="es-ES"/>
         </w:rPr>
-        <w:lastRenderedPageBreak/>
         <w:t>Negoc</w:t>
       </w:r>
       <w:r>

</xml_diff>